<commit_message>
Implement code changes to enhance functionality and improve performance
</commit_message>
<xml_diff>
--- a/docs/uml/pocketsage_uml_diagrams.docx
+++ b/docs/uml/pocketsage_uml_diagrams.docx
@@ -71,7 +71,10 @@
       </w:pPr>
       <w:r>
         <w:lastRenderedPageBreak/>
-        <w:t xml:space="preserve">Classes </w:t>
+        <w:t>C</w:t>
+      </w:r>
+      <w:r>
+        <w:t xml:space="preserve">lasses </w:t>
       </w:r>
     </w:p>
     <w:p>
@@ -287,9 +290,6 @@
     </w:p>
     <w:p>
       <w:r>
-        <w:br w:type="page"/>
-      </w:r>
-      <w:r>
         <w:rPr>
           <w:noProof/>
         </w:rPr>
@@ -344,7 +344,6 @@
         </w:drawing>
       </w:r>
     </w:p>
-    <w:p/>
     <w:sectPr>
       <w:pgSz w:w="15840" w:h="12240" w:orient="landscape"/>
       <w:pgMar w:top="720" w:right="720" w:bottom="720" w:left="720" w:header="720" w:footer="720" w:gutter="0"/>

</xml_diff>